<commit_message>
Generated table 2f a different way
</commit_message>
<xml_diff>
--- a/table2f.docx
+++ b/table2f.docx
@@ -394,7 +394,7 @@
                 <w:szCs w:val="20"/>
                 <w:color w:val="000000"/>
               </w:rPr>
-              <w:t xml:space="preserve">5.6 [4.4-7.2] (n=102)</w:t>
+              <w:t xml:space="preserve">5.8 [4.5-7.2] (n=101)</w:t>
             </w:r>
           </w:p>
         </w:tc>
@@ -447,7 +447,7 @@
                 <w:szCs w:val="20"/>
                 <w:color w:val="000000"/>
               </w:rPr>
-              <w:t xml:space="preserve">5.3 [5.0-7.4] (n=23)</w:t>
+              <w:t xml:space="preserve">5.3 [4.9-7.4] (n=23)</w:t>
             </w:r>
           </w:p>
         </w:tc>
@@ -500,7 +500,7 @@
                 <w:szCs w:val="20"/>
                 <w:color w:val="000000"/>
               </w:rPr>
-              <w:t xml:space="preserve">0.06017575</w:t>
+              <w:t xml:space="preserve">0.005951132</w:t>
             </w:r>
           </w:p>
         </w:tc>
@@ -553,7 +553,7 @@
                 <w:szCs w:val="20"/>
                 <w:color w:val="000000"/>
               </w:rPr>
-              <w:t xml:space="preserve">0.8062184</w:t>
+              <w:t xml:space="preserve">0.93850933</w:t>
             </w:r>
           </w:p>
         </w:tc>
@@ -665,7 +665,7 @@
                 <w:szCs w:val="20"/>
                 <w:color w:val="000000"/>
               </w:rPr>
-              <w:t xml:space="preserve">7.1 [5.8-9.0] (n=102)</w:t>
+              <w:t xml:space="preserve">7.0 [5.7-8.9] (n=100)</w:t>
             </w:r>
           </w:p>
         </w:tc>
@@ -718,7 +718,7 @@
                 <w:szCs w:val="20"/>
                 <w:color w:val="000000"/>
               </w:rPr>
-              <w:t xml:space="preserve">5.9 [5.2-7.7] (n=23)</w:t>
+              <w:t xml:space="preserve">6.6 [5.4-9.2] (n=23)</w:t>
             </w:r>
           </w:p>
         </w:tc>
@@ -771,7 +771,7 @@
                 <w:szCs w:val="20"/>
                 <w:color w:val="000000"/>
               </w:rPr>
-              <w:t xml:space="preserve">2.14761805</w:t>
+              <w:t xml:space="preserve">0.151478024</w:t>
             </w:r>
           </w:p>
         </w:tc>
@@ -824,7 +824,7 @@
                 <w:szCs w:val="20"/>
                 <w:color w:val="000000"/>
               </w:rPr>
-              <w:t xml:space="preserve">0.1427913</w:t>
+              <w:t xml:space="preserve">0.69712689</w:t>
             </w:r>
           </w:p>
         </w:tc>
@@ -936,7 +936,7 @@
                 <w:szCs w:val="20"/>
                 <w:color w:val="000000"/>
               </w:rPr>
-              <w:t xml:space="preserve">3.2 [2.0-5.5] (n=107)</w:t>
+              <w:t xml:space="preserve">3.4 [2.0-5.5] (n=106)</w:t>
             </w:r>
           </w:p>
         </w:tc>
@@ -989,7 +989,7 @@
                 <w:szCs w:val="20"/>
                 <w:color w:val="000000"/>
               </w:rPr>
-              <w:t xml:space="preserve">3.0 [1.0-4.0] (n=23)</w:t>
+              <w:t xml:space="preserve">2.1 [0.2-3.9] (n=22)</w:t>
             </w:r>
           </w:p>
         </w:tc>
@@ -1042,7 +1042,7 @@
                 <w:szCs w:val="20"/>
                 <w:color w:val="000000"/>
               </w:rPr>
-              <w:t xml:space="preserve">1.50596582</w:t>
+              <w:t xml:space="preserve">3.082514692</w:t>
             </w:r>
           </w:p>
         </w:tc>
@@ -1095,7 +1095,7 @@
                 <w:szCs w:val="20"/>
                 <w:color w:val="000000"/>
               </w:rPr>
-              <w:t xml:space="preserve">0.2197557</w:t>
+              <w:t xml:space="preserve">0.07913808</w:t>
             </w:r>
           </w:p>
         </w:tc>
@@ -1207,7 +1207,7 @@
                 <w:szCs w:val="20"/>
                 <w:color w:val="000000"/>
               </w:rPr>
-              <w:t xml:space="preserve">26.3 [19.9-34.0] (n=92)</w:t>
+              <w:t xml:space="preserve">26.5 [19.9-34.0] (n=91)</w:t>
             </w:r>
           </w:p>
         </w:tc>
@@ -1260,7 +1260,7 @@
                 <w:szCs w:val="20"/>
                 <w:color w:val="000000"/>
               </w:rPr>
-              <w:t xml:space="preserve">21.7 [17.8-31.1] (n=16)</w:t>
+              <w:t xml:space="preserve">26.3 [19.6-31.8] (n=14)</w:t>
             </w:r>
           </w:p>
         </w:tc>
@@ -1313,7 +1313,7 @@
                 <w:szCs w:val="20"/>
                 <w:color w:val="000000"/>
               </w:rPr>
-              <w:t xml:space="preserve">0.54036199</w:t>
+              <w:t xml:space="preserve">0.015017328</w:t>
             </w:r>
           </w:p>
         </w:tc>
@@ -1366,7 +1366,7 @@
                 <w:szCs w:val="20"/>
                 <w:color w:val="000000"/>
               </w:rPr>
-              <w:t xml:space="preserve">0.4622827</w:t>
+              <w:t xml:space="preserve">0.90246725</w:t>
             </w:r>
           </w:p>
         </w:tc>
@@ -1478,7 +1478,7 @@
                 <w:szCs w:val="20"/>
                 <w:color w:val="000000"/>
               </w:rPr>
-              <w:t xml:space="preserve">5.9 [4.5-7.6] (n=104)</w:t>
+              <w:t xml:space="preserve">5.9 [4.5-7.6] (n=103)</w:t>
             </w:r>
           </w:p>
         </w:tc>
@@ -1531,7 +1531,7 @@
                 <w:szCs w:val="20"/>
                 <w:color w:val="000000"/>
               </w:rPr>
-              <w:t xml:space="preserve">5.2 [4.4-7.5] (n=23)</w:t>
+              <w:t xml:space="preserve">5.1 [4.3-7.5] (n=23)</w:t>
             </w:r>
           </w:p>
         </w:tc>
@@ -1584,7 +1584,7 @@
                 <w:szCs w:val="20"/>
                 <w:color w:val="000000"/>
               </w:rPr>
-              <w:t xml:space="preserve">0.25084641</w:t>
+              <w:t xml:space="preserve">0.439756135</w:t>
             </w:r>
           </w:p>
         </w:tc>
@@ -1637,7 +1637,7 @@
                 <w:szCs w:val="20"/>
                 <w:color w:val="000000"/>
               </w:rPr>
-              <w:t xml:space="preserve">0.6164797</w:t>
+              <w:t xml:space="preserve">0.50724018</w:t>
             </w:r>
           </w:p>
         </w:tc>
@@ -1749,7 +1749,7 @@
                 <w:szCs w:val="20"/>
                 <w:color w:val="000000"/>
               </w:rPr>
-              <w:t xml:space="preserve">7.8 [6.3-9.2] (n=102)</w:t>
+              <w:t xml:space="preserve">7.8 [6.2-9.2] (n=101)</w:t>
             </w:r>
           </w:p>
         </w:tc>
@@ -1802,7 +1802,7 @@
                 <w:szCs w:val="20"/>
                 <w:color w:val="000000"/>
               </w:rPr>
-              <w:t xml:space="preserve">7.0 [6.0-8.8] (n=23)</w:t>
+              <w:t xml:space="preserve">6.7 [6.1-8.8] (n=23)</w:t>
             </w:r>
           </w:p>
         </w:tc>
@@ -1855,7 +1855,7 @@
                 <w:szCs w:val="20"/>
                 <w:color w:val="000000"/>
               </w:rPr>
-              <w:t xml:space="preserve">0.30375650</w:t>
+              <w:t xml:space="preserve">0.320037623</w:t>
             </w:r>
           </w:p>
         </w:tc>
@@ -1908,7 +1908,7 @@
                 <w:szCs w:val="20"/>
                 <w:color w:val="000000"/>
               </w:rPr>
-              <w:t xml:space="preserve">0.5815370</w:t>
+              <w:t xml:space="preserve">0.57158504</w:t>
             </w:r>
           </w:p>
         </w:tc>

</xml_diff>